<commit_message>
neuer text bei risikoanalyse
</commit_message>
<xml_diff>
--- a/PatrickJanMatthieuVorlageDokumentation.docx
+++ b/PatrickJanMatthieuVorlageDokumentation.docx
@@ -17,10 +17,6 @@
         <w:t>Projektname</w:t>
       </w:r>
     </w:p>
-    <w:p>
-      <w:bookmarkStart w:id="0" w:name="_GoBack"/>
-      <w:bookmarkEnd w:id="0"/>
-    </w:p>
     <w:p/>
     <w:p/>
     <w:p>
@@ -117,11 +113,11 @@
       <w:pPr>
         <w:pStyle w:val="berschrift1"/>
       </w:pPr>
-      <w:bookmarkStart w:id="1" w:name="_Toc323036389"/>
+      <w:bookmarkStart w:id="0" w:name="_Toc323036389"/>
       <w:r>
         <w:t>Abstract (Kurzeinführung)</w:t>
       </w:r>
-      <w:bookmarkEnd w:id="1"/>
+      <w:bookmarkEnd w:id="0"/>
     </w:p>
     <w:p>
       <w:pPr>
@@ -146,11 +142,7 @@
       </w:r>
       <w:proofErr w:type="gramEnd"/>
       <w:r>
-        <w:t xml:space="preserve">. So kann mehr Spannung und Herausforderung ins Spiel gebracht </w:t>
-      </w:r>
-      <w:r>
-        <w:lastRenderedPageBreak/>
-        <w:t>werden.</w:t>
+        <w:t>. So kann mehr Spannung und Herausforderung ins Spiel gebracht werden.</w:t>
       </w:r>
       <w:r>
         <w:br w:type="page"/>
@@ -160,12 +152,12 @@
       <w:pPr>
         <w:pStyle w:val="berschrift1"/>
       </w:pPr>
-      <w:bookmarkStart w:id="2" w:name="_Toc323036390"/>
+      <w:bookmarkStart w:id="1" w:name="_Toc323036390"/>
       <w:r>
         <w:lastRenderedPageBreak/>
         <w:t>Inhaltsverzeichnis</w:t>
       </w:r>
-      <w:bookmarkEnd w:id="2"/>
+      <w:bookmarkEnd w:id="1"/>
     </w:p>
     <w:p>
       <w:pPr>
@@ -7714,278 +7706,278 @@
       <w:pPr>
         <w:pStyle w:val="berschrift1"/>
       </w:pPr>
-      <w:bookmarkStart w:id="3" w:name="_Toc323036391"/>
+      <w:bookmarkStart w:id="2" w:name="_Toc323036391"/>
       <w:r>
         <w:lastRenderedPageBreak/>
         <w:t>Lastenheft (Aufgabenstellung)</w:t>
       </w:r>
+      <w:bookmarkEnd w:id="2"/>
+    </w:p>
+    <w:p>
+      <w:pPr>
+        <w:pStyle w:val="berschrift2"/>
+      </w:pPr>
+      <w:bookmarkStart w:id="3" w:name="_Toc323036392"/>
+      <w:r>
+        <w:t>Einführung</w:t>
+      </w:r>
       <w:bookmarkEnd w:id="3"/>
     </w:p>
     <w:p>
+      <w:r>
+        <w:t xml:space="preserve">Für das Modul Webentwicklung ist eine Webseite zu erstellen. Dabei darf das Thema frei gewählt werden. </w:t>
+      </w:r>
+      <w:r>
+        <w:t xml:space="preserve">Während der gesamten Dauer des Moduls wird im Rahmen des Projektmanagements diese Dokumentation vervollständigt. </w:t>
+      </w:r>
+      <w:r>
+        <w:t xml:space="preserve">Die Bewertungskriterien können am Ende des Anhangs nachgelesen werden (Kapitel </w:t>
+      </w:r>
+      <w:r>
+        <w:fldChar w:fldCharType="begin"/>
+      </w:r>
+      <w:r>
+        <w:instrText xml:space="preserve"> REF _Ref320536717 \r \h </w:instrText>
+      </w:r>
+      <w:r>
+        <w:fldChar w:fldCharType="separate"/>
+      </w:r>
+      <w:r>
+        <w:t>11.9</w:t>
+      </w:r>
+      <w:r>
+        <w:fldChar w:fldCharType="end"/>
+      </w:r>
+      <w:r>
+        <w:t xml:space="preserve"> </w:t>
+      </w:r>
+      <w:r>
+        <w:fldChar w:fldCharType="begin"/>
+      </w:r>
+      <w:r>
+        <w:instrText xml:space="preserve"> REF _Ref320536717 \h </w:instrText>
+      </w:r>
+      <w:r>
+        <w:fldChar w:fldCharType="separate"/>
+      </w:r>
+      <w:r>
+        <w:t>Bewertungskriterien</w:t>
+      </w:r>
+      <w:r>
+        <w:fldChar w:fldCharType="end"/>
+      </w:r>
+      <w:r>
+        <w:t xml:space="preserve">). </w:t>
+      </w:r>
+      <w:r>
+        <w:t>Wichtig ist, dass am Ende des Moduls eine voll funktionsfähige Webseite präsentiert werden kann</w:t>
+      </w:r>
+      <w:r>
+        <w:t xml:space="preserve"> welche folgende Anforderungen erfüllt: </w:t>
+      </w:r>
+    </w:p>
+    <w:p>
       <w:pPr>
         <w:pStyle w:val="berschrift2"/>
       </w:pPr>
-      <w:bookmarkStart w:id="4" w:name="_Toc323036392"/>
-      <w:r>
-        <w:t>Einführung</w:t>
+      <w:bookmarkStart w:id="4" w:name="_Toc323036393"/>
+      <w:r>
+        <w:t>Funktionale Anforderungen</w:t>
       </w:r>
       <w:bookmarkEnd w:id="4"/>
     </w:p>
     <w:p>
-      <w:r>
-        <w:t xml:space="preserve">Für das Modul Webentwicklung ist eine Webseite zu erstellen. Dabei darf das Thema frei gewählt werden. </w:t>
-      </w:r>
-      <w:r>
-        <w:t xml:space="preserve">Während der gesamten Dauer des Moduls wird im Rahmen des Projektmanagements diese Dokumentation vervollständigt. </w:t>
-      </w:r>
-      <w:r>
-        <w:t xml:space="preserve">Die Bewertungskriterien können am Ende des Anhangs nachgelesen werden (Kapitel </w:t>
-      </w:r>
-      <w:r>
-        <w:fldChar w:fldCharType="begin"/>
-      </w:r>
-      <w:r>
-        <w:instrText xml:space="preserve"> REF _Ref320536717 \r \h </w:instrText>
-      </w:r>
-      <w:r>
-        <w:fldChar w:fldCharType="separate"/>
-      </w:r>
-      <w:r>
-        <w:t>11.9</w:t>
-      </w:r>
-      <w:r>
-        <w:fldChar w:fldCharType="end"/>
-      </w:r>
+      <w:pPr>
+        <w:pStyle w:val="berschrift3"/>
+      </w:pPr>
+      <w:bookmarkStart w:id="5" w:name="_Toc323036394"/>
+      <w:r>
+        <w:t>Umfang</w:t>
+      </w:r>
+      <w:bookmarkEnd w:id="5"/>
       <w:r>
         <w:t xml:space="preserve"> </w:t>
       </w:r>
-      <w:r>
-        <w:fldChar w:fldCharType="begin"/>
-      </w:r>
-      <w:r>
-        <w:instrText xml:space="preserve"> REF _Ref320536717 \h </w:instrText>
-      </w:r>
-      <w:r>
-        <w:fldChar w:fldCharType="separate"/>
-      </w:r>
-      <w:r>
-        <w:t>Bewertungskriterien</w:t>
-      </w:r>
-      <w:r>
-        <w:fldChar w:fldCharType="end"/>
-      </w:r>
-      <w:r>
-        <w:t xml:space="preserve">). </w:t>
-      </w:r>
-      <w:r>
-        <w:t>Wichtig ist, dass am Ende des Moduls eine voll funktionsfähige Webseite präsentiert werden kann</w:t>
-      </w:r>
-      <w:r>
-        <w:t xml:space="preserve"> welche folgende Anforderungen erfüllt: </w:t>
+    </w:p>
+    <w:p>
+      <w:r>
+        <w:t>Die Webseite muss aus mindestens 5 Seiten bestehen.</w:t>
+      </w:r>
+      <w:r>
+        <w:t xml:space="preserve"> </w:t>
+      </w:r>
+    </w:p>
+    <w:p>
+      <w:pPr>
+        <w:pStyle w:val="berschrift3"/>
+      </w:pPr>
+      <w:bookmarkStart w:id="6" w:name="_Toc323036395"/>
+      <w:r>
+        <w:t>GUI</w:t>
+      </w:r>
+      <w:bookmarkEnd w:id="6"/>
+    </w:p>
+    <w:p>
+      <w:r>
+        <w:t>Für den Benutzer muss eine einfache Benutzerführung erstellt werden. Dazu müssen alle Webseiten des Projekts sinnvoll gegliedert werden, damit eine klar ersichtliche und benutzerfreundliche Navigation erstellt werden kann. Im Minimum müssen 2 Hauptkategorien erstellt werden</w:t>
+      </w:r>
+      <w:r>
+        <w:t>,</w:t>
+      </w:r>
+      <w:r>
+        <w:t xml:space="preserve"> wobei ein Bereich</w:t>
+      </w:r>
+      <w:r>
+        <w:t xml:space="preserve"> z.B.</w:t>
+      </w:r>
+      <w:r>
+        <w:t xml:space="preserve"> Themen wie Hilf</w:t>
+      </w:r>
+      <w:r>
+        <w:t>e, Support und Service behandeln könnte</w:t>
+      </w:r>
+      <w:r>
+        <w:t xml:space="preserve">. Damit sich der Benutzer schnell auf der Webseite </w:t>
+      </w:r>
+      <w:r>
+        <w:t>zurechtfindet</w:t>
+      </w:r>
+      <w:r>
+        <w:t>, müssen sinnvolle Namen für die Haupt- und Unterkategorien gefunden werden.</w:t>
+      </w:r>
+    </w:p>
+    <w:p>
+      <w:pPr>
+        <w:pStyle w:val="berschrift3"/>
+      </w:pPr>
+      <w:bookmarkStart w:id="7" w:name="_Toc323036396"/>
+      <w:r>
+        <w:t>Mitgliederbereich</w:t>
+      </w:r>
+      <w:bookmarkEnd w:id="7"/>
+    </w:p>
+    <w:p>
+      <w:r>
+        <w:t>Die Webseite muss einen Mitgliederbereich zur Verfügung stellen. Dabei ist es wichtig, dass gewisse Informationen nicht öffentlich sind, sondern erst nach einer Registrierung mit mindestens dem Benutzername und E-Mail sichtbar werden.</w:t>
+      </w:r>
+      <w:r>
+        <w:t xml:space="preserve"> Im Minimum muss zwischen Gast (öffentlich) und angemeldetem Benutzer unterschieden werden.</w:t>
+      </w:r>
+    </w:p>
+    <w:p>
+      <w:pPr>
+        <w:pStyle w:val="berschrift3"/>
+      </w:pPr>
+      <w:bookmarkStart w:id="8" w:name="_Toc323036397"/>
+      <w:r>
+        <w:t>Formulare</w:t>
+      </w:r>
+      <w:bookmarkEnd w:id="8"/>
+    </w:p>
+    <w:p>
+      <w:r>
+        <w:t xml:space="preserve">Für alle Formulare muss eine Plausibilitätsprüfung durchgeführt werden. Diese </w:t>
+      </w:r>
+      <w:r>
+        <w:t>muss</w:t>
+      </w:r>
+      <w:r>
+        <w:t xml:space="preserve"> </w:t>
+      </w:r>
+      <w:r>
+        <w:t xml:space="preserve">mit </w:t>
+      </w:r>
+      <w:proofErr w:type="spellStart"/>
+      <w:r>
+        <w:t>Javascript</w:t>
+      </w:r>
+      <w:proofErr w:type="spellEnd"/>
+      <w:r>
+        <w:t xml:space="preserve"> und</w:t>
+      </w:r>
+      <w:r>
+        <w:t xml:space="preserve"> PHP durchgeführt werden.</w:t>
+      </w:r>
+    </w:p>
+    <w:p>
+      <w:pPr>
+        <w:pStyle w:val="berschrift3"/>
+      </w:pPr>
+      <w:bookmarkStart w:id="9" w:name="_Toc323036398"/>
+      <w:r>
+        <w:t>MySQL-</w:t>
+      </w:r>
+      <w:r>
+        <w:t>Daten</w:t>
+      </w:r>
+      <w:r>
+        <w:t>bank</w:t>
+      </w:r>
+      <w:bookmarkEnd w:id="9"/>
+    </w:p>
+    <w:p>
+      <w:r>
+        <w:t xml:space="preserve">Die Webseite arbeitet mit einer MySQL-Datenbank im Hintergrund. </w:t>
+      </w:r>
+      <w:r>
+        <w:t xml:space="preserve">Dabei sind </w:t>
+      </w:r>
+      <w:r>
+        <w:t>s</w:t>
+      </w:r>
+      <w:r>
+        <w:t>innvolle Anwendungsmöglichkeiten zu finden wo z.B. Benutzerdaten und Inhalte der Webseite in der Datenbank abgelegt werden.</w:t>
+      </w:r>
+    </w:p>
+    <w:p>
+      <w:pPr>
+        <w:pStyle w:val="berschrift3"/>
+      </w:pPr>
+      <w:bookmarkStart w:id="10" w:name="_Toc323036399"/>
+      <w:r>
+        <w:t>CSS</w:t>
+      </w:r>
+      <w:bookmarkEnd w:id="10"/>
+    </w:p>
+    <w:p>
+      <w:r>
+        <w:t>Die Webseite sollte möglichst vollständig mit CSS form</w:t>
+      </w:r>
+      <w:r>
+        <w:t>atiert werden. Dabei müssen alle</w:t>
+      </w:r>
+      <w:r>
+        <w:t xml:space="preserve"> Elemente in externen CSS Datei</w:t>
+      </w:r>
+      <w:r>
+        <w:t>en</w:t>
+      </w:r>
+      <w:r>
+        <w:t xml:space="preserve"> ausgelagert werden.</w:t>
+      </w:r>
+      <w:r>
+        <w:t xml:space="preserve"> </w:t>
       </w:r>
     </w:p>
     <w:p>
       <w:pPr>
         <w:pStyle w:val="berschrift2"/>
       </w:pPr>
-      <w:bookmarkStart w:id="5" w:name="_Toc323036393"/>
-      <w:r>
-        <w:t>Funktionale Anforderungen</w:t>
-      </w:r>
-      <w:bookmarkEnd w:id="5"/>
+      <w:bookmarkStart w:id="11" w:name="_Toc323036400"/>
+      <w:r>
+        <w:t>Nichtfunktionale Anforderungen</w:t>
+      </w:r>
+      <w:bookmarkEnd w:id="11"/>
     </w:p>
     <w:p>
       <w:pPr>
         <w:pStyle w:val="berschrift3"/>
       </w:pPr>
-      <w:bookmarkStart w:id="6" w:name="_Toc323036394"/>
-      <w:r>
-        <w:t>Umfang</w:t>
-      </w:r>
-      <w:bookmarkEnd w:id="6"/>
-      <w:r>
-        <w:t xml:space="preserve"> </w:t>
-      </w:r>
-    </w:p>
-    <w:p>
-      <w:r>
-        <w:t>Die Webseite muss aus mindestens 5 Seiten bestehen.</w:t>
-      </w:r>
-      <w:r>
-        <w:t xml:space="preserve"> </w:t>
-      </w:r>
-    </w:p>
-    <w:p>
-      <w:pPr>
-        <w:pStyle w:val="berschrift3"/>
-      </w:pPr>
-      <w:bookmarkStart w:id="7" w:name="_Toc323036395"/>
-      <w:r>
-        <w:t>GUI</w:t>
-      </w:r>
-      <w:bookmarkEnd w:id="7"/>
-    </w:p>
-    <w:p>
-      <w:r>
-        <w:t>Für den Benutzer muss eine einfache Benutzerführung erstellt werden. Dazu müssen alle Webseiten des Projekts sinnvoll gegliedert werden, damit eine klar ersichtliche und benutzerfreundliche Navigation erstellt werden kann. Im Minimum müssen 2 Hauptkategorien erstellt werden</w:t>
-      </w:r>
-      <w:r>
-        <w:t>,</w:t>
-      </w:r>
-      <w:r>
-        <w:t xml:space="preserve"> wobei ein Bereich</w:t>
-      </w:r>
-      <w:r>
-        <w:t xml:space="preserve"> z.B.</w:t>
-      </w:r>
-      <w:r>
-        <w:t xml:space="preserve"> Themen wie Hilf</w:t>
-      </w:r>
-      <w:r>
-        <w:t>e, Support und Service behandeln könnte</w:t>
-      </w:r>
-      <w:r>
-        <w:t xml:space="preserve">. Damit sich der Benutzer schnell auf der Webseite </w:t>
-      </w:r>
-      <w:r>
-        <w:t>zurechtfindet</w:t>
-      </w:r>
-      <w:r>
-        <w:t>, müssen sinnvolle Namen für die Haupt- und Unterkategorien gefunden werden.</w:t>
-      </w:r>
-    </w:p>
-    <w:p>
-      <w:pPr>
-        <w:pStyle w:val="berschrift3"/>
-      </w:pPr>
-      <w:bookmarkStart w:id="8" w:name="_Toc323036396"/>
-      <w:r>
-        <w:t>Mitgliederbereich</w:t>
-      </w:r>
-      <w:bookmarkEnd w:id="8"/>
-    </w:p>
-    <w:p>
-      <w:r>
-        <w:t>Die Webseite muss einen Mitgliederbereich zur Verfügung stellen. Dabei ist es wichtig, dass gewisse Informationen nicht öffentlich sind, sondern erst nach einer Registrierung mit mindestens dem Benutzername und E-Mail sichtbar werden.</w:t>
-      </w:r>
-      <w:r>
-        <w:t xml:space="preserve"> Im Minimum muss zwischen Gast (öffentlich) und angemeldetem Benutzer unterschieden werden.</w:t>
-      </w:r>
-    </w:p>
-    <w:p>
-      <w:pPr>
-        <w:pStyle w:val="berschrift3"/>
-      </w:pPr>
-      <w:bookmarkStart w:id="9" w:name="_Toc323036397"/>
-      <w:r>
-        <w:t>Formulare</w:t>
-      </w:r>
-      <w:bookmarkEnd w:id="9"/>
-    </w:p>
-    <w:p>
-      <w:r>
-        <w:t xml:space="preserve">Für alle Formulare muss eine Plausibilitätsprüfung durchgeführt werden. Diese </w:t>
-      </w:r>
-      <w:r>
-        <w:t>muss</w:t>
-      </w:r>
-      <w:r>
-        <w:t xml:space="preserve"> </w:t>
-      </w:r>
-      <w:r>
-        <w:t xml:space="preserve">mit </w:t>
-      </w:r>
-      <w:proofErr w:type="spellStart"/>
-      <w:r>
-        <w:t>Javascript</w:t>
-      </w:r>
-      <w:proofErr w:type="spellEnd"/>
-      <w:r>
-        <w:t xml:space="preserve"> und</w:t>
-      </w:r>
-      <w:r>
-        <w:t xml:space="preserve"> PHP durchgeführt werden.</w:t>
-      </w:r>
-    </w:p>
-    <w:p>
-      <w:pPr>
-        <w:pStyle w:val="berschrift3"/>
-      </w:pPr>
-      <w:bookmarkStart w:id="10" w:name="_Toc323036398"/>
-      <w:r>
-        <w:t>MySQL-</w:t>
-      </w:r>
-      <w:r>
-        <w:t>Daten</w:t>
-      </w:r>
-      <w:r>
-        <w:t>bank</w:t>
-      </w:r>
-      <w:bookmarkEnd w:id="10"/>
-    </w:p>
-    <w:p>
-      <w:r>
-        <w:t xml:space="preserve">Die Webseite arbeitet mit einer MySQL-Datenbank im Hintergrund. </w:t>
-      </w:r>
-      <w:r>
-        <w:t xml:space="preserve">Dabei sind </w:t>
-      </w:r>
-      <w:r>
-        <w:t>s</w:t>
-      </w:r>
-      <w:r>
-        <w:t>innvolle Anwendungsmöglichkeiten zu finden wo z.B. Benutzerdaten und Inhalte der Webseite in der Datenbank abgelegt werden.</w:t>
-      </w:r>
-    </w:p>
-    <w:p>
-      <w:pPr>
-        <w:pStyle w:val="berschrift3"/>
-      </w:pPr>
-      <w:bookmarkStart w:id="11" w:name="_Toc323036399"/>
-      <w:r>
-        <w:t>CSS</w:t>
-      </w:r>
-      <w:bookmarkEnd w:id="11"/>
-    </w:p>
-    <w:p>
-      <w:r>
-        <w:t>Die Webseite sollte möglichst vollständig mit CSS form</w:t>
-      </w:r>
-      <w:r>
-        <w:t>atiert werden. Dabei müssen alle</w:t>
-      </w:r>
-      <w:r>
-        <w:t xml:space="preserve"> Elemente in externen CSS Datei</w:t>
-      </w:r>
-      <w:r>
-        <w:t>en</w:t>
-      </w:r>
-      <w:r>
-        <w:t xml:space="preserve"> ausgelagert werden.</w:t>
-      </w:r>
-      <w:r>
-        <w:t xml:space="preserve"> </w:t>
-      </w:r>
-    </w:p>
-    <w:p>
-      <w:pPr>
-        <w:pStyle w:val="berschrift2"/>
-      </w:pPr>
-      <w:bookmarkStart w:id="12" w:name="_Toc323036400"/>
-      <w:r>
-        <w:t>Nichtfunktionale Anforderungen</w:t>
+      <w:bookmarkStart w:id="12" w:name="_Toc323036401"/>
+      <w:r>
+        <w:t>Technik</w:t>
       </w:r>
       <w:bookmarkEnd w:id="12"/>
-    </w:p>
-    <w:p>
-      <w:pPr>
-        <w:pStyle w:val="berschrift3"/>
-      </w:pPr>
-      <w:bookmarkStart w:id="13" w:name="_Toc323036401"/>
-      <w:r>
-        <w:t>Technik</w:t>
-      </w:r>
-      <w:bookmarkEnd w:id="13"/>
     </w:p>
     <w:p>
       <w:r>
@@ -8118,169 +8110,169 @@
       <w:pPr>
         <w:pStyle w:val="berschrift3"/>
       </w:pPr>
-      <w:bookmarkStart w:id="14" w:name="_Toc323036402"/>
+      <w:bookmarkStart w:id="13" w:name="_Toc323036402"/>
       <w:r>
         <w:lastRenderedPageBreak/>
         <w:t>Rechtliches</w:t>
       </w:r>
+      <w:bookmarkEnd w:id="13"/>
+    </w:p>
+    <w:p>
+      <w:r>
+        <w:t xml:space="preserve">Wer Internetseiten erstellt, muss die rechtlichen Rahmenbedingungen kennen. Das wichtigste Recht dabei ist das Urheberrecht. Es schütz das geistige Eigentum eines Urhebers. Wer seine Webseite </w:t>
+      </w:r>
+      <w:r>
+        <w:t>veröffentlicht</w:t>
+      </w:r>
+      <w:r>
+        <w:t xml:space="preserve"> (z.B. im Internet) muss daher seine Rechten und Pflichten kennen. Zum Beispiel ist es nicht erlaubt Bilder die auf Google gefunden wurden auf der eigenen Webseite zu verwenden</w:t>
+      </w:r>
+      <w:r>
+        <w:t>.</w:t>
+      </w:r>
+    </w:p>
+    <w:p>
+      <w:r>
+        <w:t>Darum bietet</w:t>
+      </w:r>
+      <w:r>
+        <w:t xml:space="preserve"> zum Beispiel</w:t>
+      </w:r>
+      <w:r>
+        <w:t xml:space="preserve"> Google die Möglichkeit unter „Erweiterte Suche“ &gt; „Nutzungsrechte“ &gt; „kostenlos zu nutzen oder weiterzugeben – auch für kommerzielle Zwecke“</w:t>
+      </w:r>
+      <w:r>
+        <w:t xml:space="preserve"> Bilder zu filtern</w:t>
+      </w:r>
+      <w:r>
+        <w:t xml:space="preserve">. </w:t>
+      </w:r>
+    </w:p>
+    <w:p>
+      <w:r>
+        <w:t xml:space="preserve">Im Projekt dürfen nur Inhalte verwendet werden, die kostenlos weitergegeben werden können. </w:t>
+      </w:r>
+      <w:r>
+        <w:t xml:space="preserve">Im Internet gibt es dazu verschiedene Fotogalerien in denen Fotographen ihre Bilder unter gewissen Umständen freigeben: </w:t>
+      </w:r>
+    </w:p>
+    <w:p>
+      <w:hyperlink r:id="rId9" w:history="1">
+        <w:r>
+          <w:rPr>
+            <w:rStyle w:val="Hyperlink"/>
+          </w:rPr>
+          <w:t>http://www.flickr.com/creativecommons/</w:t>
+        </w:r>
+      </w:hyperlink>
+      <w:r>
+        <w:t xml:space="preserve"> </w:t>
+      </w:r>
+    </w:p>
+    <w:p>
+      <w:r>
+        <w:t>Meistens wird eine Namensnennung vorgeschrieben. Darum muss jedes Webprojekt eine Impressumseite enthalten auf der die Urheber genannt werden. Auf dieser Seite werden vor allem Urheber der Bilder genannt, wo der Urheber nicht unter das Bild geschrieben werden kann. Das ist zum Beispiel bei CSS Designs der Fall.</w:t>
+      </w:r>
+    </w:p>
+    <w:p>
+      <w:r>
+        <w:t xml:space="preserve">Weitere Ressourcen (Seiten mit Bildern) sind im Anhang zu finden: Kapitel </w:t>
+      </w:r>
+      <w:r>
+        <w:fldChar w:fldCharType="begin"/>
+      </w:r>
+      <w:r>
+        <w:instrText xml:space="preserve"> REF _Ref321930002 \r \h </w:instrText>
+      </w:r>
+      <w:r>
+        <w:fldChar w:fldCharType="separate"/>
+      </w:r>
+      <w:r>
+        <w:t>11.5.1</w:t>
+      </w:r>
+      <w:r>
+        <w:fldChar w:fldCharType="end"/>
+      </w:r>
+      <w:r>
+        <w:t xml:space="preserve"> </w:t>
+      </w:r>
+      <w:r>
+        <w:fldChar w:fldCharType="begin"/>
+      </w:r>
+      <w:r>
+        <w:instrText xml:space="preserve"> REF _Ref321930002 \h </w:instrText>
+      </w:r>
+      <w:r>
+        <w:fldChar w:fldCharType="separate"/>
+      </w:r>
+      <w:r>
+        <w:t>Bilder</w:t>
+      </w:r>
+      <w:r>
+        <w:fldChar w:fldCharType="end"/>
+      </w:r>
+    </w:p>
+    <w:p>
+      <w:r>
+        <w:t>Die Einhaltung der Litzenrechte liegt bei der jeweiligen Gruppe.</w:t>
+      </w:r>
+    </w:p>
+    <w:p>
+      <w:pPr>
+        <w:pStyle w:val="berschrift3"/>
+      </w:pPr>
+      <w:bookmarkStart w:id="14" w:name="_Toc323036403"/>
+      <w:r>
+        <w:t>Benutzbarkeit</w:t>
+      </w:r>
       <w:bookmarkEnd w:id="14"/>
     </w:p>
     <w:p>
       <w:r>
-        <w:t xml:space="preserve">Wer Internetseiten erstellt, muss die rechtlichen Rahmenbedingungen kennen. Das wichtigste Recht dabei ist das Urheberrecht. Es schütz das geistige Eigentum eines Urhebers. Wer seine Webseite </w:t>
-      </w:r>
-      <w:r>
-        <w:t>veröffentlicht</w:t>
-      </w:r>
-      <w:r>
-        <w:t xml:space="preserve"> (z.B. im Internet) muss daher seine Rechten und Pflichten kennen. Zum Beispiel ist es nicht erlaubt Bilder die auf Google gefunden wurden auf der eigenen Webseite zu verwenden</w:t>
-      </w:r>
-      <w:r>
-        <w:t>.</w:t>
-      </w:r>
-    </w:p>
-    <w:p>
-      <w:r>
-        <w:t>Darum bietet</w:t>
-      </w:r>
-      <w:r>
-        <w:t xml:space="preserve"> zum Beispiel</w:t>
-      </w:r>
-      <w:r>
-        <w:t xml:space="preserve"> Google die Möglichkeit unter „Erweiterte Suche“ &gt; „Nutzungsrechte“ &gt; „kostenlos zu nutzen oder weiterzugeben – auch für kommerzielle Zwecke“</w:t>
-      </w:r>
-      <w:r>
-        <w:t xml:space="preserve"> Bilder zu filtern</w:t>
-      </w:r>
-      <w:r>
-        <w:t xml:space="preserve">. </w:t>
-      </w:r>
-    </w:p>
-    <w:p>
-      <w:r>
-        <w:t xml:space="preserve">Im Projekt dürfen nur Inhalte verwendet werden, die kostenlos weitergegeben werden können. </w:t>
-      </w:r>
-      <w:r>
-        <w:t xml:space="preserve">Im Internet gibt es dazu verschiedene Fotogalerien in denen Fotographen ihre Bilder unter gewissen Umständen freigeben: </w:t>
-      </w:r>
-    </w:p>
-    <w:p>
-      <w:hyperlink r:id="rId9" w:history="1">
-        <w:r>
-          <w:rPr>
-            <w:rStyle w:val="Hyperlink"/>
-          </w:rPr>
-          <w:t>http://www.flickr.com/creativecommons/</w:t>
-        </w:r>
-      </w:hyperlink>
-      <w:r>
-        <w:t xml:space="preserve"> </w:t>
-      </w:r>
-    </w:p>
-    <w:p>
-      <w:r>
-        <w:t>Meistens wird eine Namensnennung vorgeschrieben. Darum muss jedes Webprojekt eine Impressumseite enthalten auf der die Urheber genannt werden. Auf dieser Seite werden vor allem Urheber der Bilder genannt, wo der Urheber nicht unter das Bild geschrieben werden kann. Das ist zum Beispiel bei CSS Designs der Fall.</w:t>
-      </w:r>
-    </w:p>
-    <w:p>
-      <w:r>
-        <w:t xml:space="preserve">Weitere Ressourcen (Seiten mit Bildern) sind im Anhang zu finden: Kapitel </w:t>
-      </w:r>
-      <w:r>
-        <w:fldChar w:fldCharType="begin"/>
-      </w:r>
-      <w:r>
-        <w:instrText xml:space="preserve"> REF _Ref321930002 \r \h </w:instrText>
-      </w:r>
-      <w:r>
-        <w:fldChar w:fldCharType="separate"/>
-      </w:r>
-      <w:r>
-        <w:t>11.5.1</w:t>
-      </w:r>
-      <w:r>
-        <w:fldChar w:fldCharType="end"/>
-      </w:r>
-      <w:r>
-        <w:t xml:space="preserve"> </w:t>
-      </w:r>
-      <w:r>
-        <w:fldChar w:fldCharType="begin"/>
-      </w:r>
-      <w:r>
-        <w:instrText xml:space="preserve"> REF _Ref321930002 \h </w:instrText>
-      </w:r>
-      <w:r>
-        <w:fldChar w:fldCharType="separate"/>
-      </w:r>
-      <w:r>
-        <w:t>Bilder</w:t>
-      </w:r>
-      <w:r>
-        <w:fldChar w:fldCharType="end"/>
-      </w:r>
-    </w:p>
-    <w:p>
-      <w:r>
-        <w:t>Die Einhaltung der Litzenrechte liegt bei der jeweiligen Gruppe.</w:t>
+        <w:t>Die fertige Webseite muss einfach zu bedienen sein und hat ein ansprechendes Design. Durch einen Abschlusstest müssen alle Seiten geprüft werden um sicherzustellen, dass keine Fehler während der Verwendung auftreten.</w:t>
       </w:r>
     </w:p>
     <w:p>
       <w:pPr>
         <w:pStyle w:val="berschrift3"/>
       </w:pPr>
-      <w:bookmarkStart w:id="15" w:name="_Toc323036403"/>
-      <w:r>
-        <w:t>Benutzbarkeit</w:t>
+      <w:bookmarkStart w:id="15" w:name="_Toc323036404"/>
+      <w:r>
+        <w:t>Effizienz</w:t>
       </w:r>
       <w:bookmarkEnd w:id="15"/>
     </w:p>
     <w:p>
       <w:r>
-        <w:t>Die fertige Webseite muss einfach zu bedienen sein und hat ein ansprechendes Design. Durch einen Abschlusstest müssen alle Seiten geprüft werden um sicherzustellen, dass keine Fehler während der Verwendung auftreten.</w:t>
+        <w:t>Während der gesamten Projektdauer ist auf Effizienz zu achten (der Aufwand muss in gutem Verhältnis zum Nutzen sein). Dabei muss der Projektleiter darauf achten, dass alle die am Projekt beteiligt sind</w:t>
+      </w:r>
+      <w:r>
+        <w:t>,</w:t>
+      </w:r>
+      <w:r>
+        <w:t xml:space="preserve"> optimal arbeiten können. Zudem soll darauf geachtet werden, dass kein Code (PHP, </w:t>
+      </w:r>
+      <w:proofErr w:type="spellStart"/>
+      <w:r>
+        <w:t>Javascript</w:t>
+      </w:r>
+      <w:proofErr w:type="spellEnd"/>
+      <w:r>
+        <w:t>, CSS</w:t>
+      </w:r>
+      <w:r>
+        <w:t xml:space="preserve"> oder HTML) doppelt erstellt wird.   </w:t>
       </w:r>
     </w:p>
     <w:p>
       <w:pPr>
         <w:pStyle w:val="berschrift3"/>
       </w:pPr>
-      <w:bookmarkStart w:id="16" w:name="_Toc323036404"/>
-      <w:r>
-        <w:t>Effizienz</w:t>
+      <w:bookmarkStart w:id="16" w:name="_Toc323036405"/>
+      <w:r>
+        <w:t>Wartbarkeit</w:t>
       </w:r>
       <w:bookmarkEnd w:id="16"/>
-    </w:p>
-    <w:p>
-      <w:r>
-        <w:t>Während der gesamten Projektdauer ist auf Effizienz zu achten (der Aufwand muss in gutem Verhältnis zum Nutzen sein). Dabei muss der Projektleiter darauf achten, dass alle die am Projekt beteiligt sind</w:t>
-      </w:r>
-      <w:r>
-        <w:t>,</w:t>
-      </w:r>
-      <w:r>
-        <w:t xml:space="preserve"> optimal arbeiten können. Zudem soll darauf geachtet werden, dass kein Code (PHP, </w:t>
-      </w:r>
-      <w:proofErr w:type="spellStart"/>
-      <w:r>
-        <w:t>Javascript</w:t>
-      </w:r>
-      <w:proofErr w:type="spellEnd"/>
-      <w:r>
-        <w:t>, CSS</w:t>
-      </w:r>
-      <w:r>
-        <w:t xml:space="preserve"> oder HTML) doppelt erstellt wird.   </w:t>
-      </w:r>
-    </w:p>
-    <w:p>
-      <w:pPr>
-        <w:pStyle w:val="berschrift3"/>
-      </w:pPr>
-      <w:bookmarkStart w:id="17" w:name="_Toc323036405"/>
-      <w:r>
-        <w:t>Wartbarkeit</w:t>
-      </w:r>
-      <w:bookmarkEnd w:id="17"/>
     </w:p>
     <w:p>
       <w:r>
@@ -8385,81 +8377,81 @@
       <w:pPr>
         <w:pStyle w:val="berschrift3"/>
       </w:pPr>
-      <w:bookmarkStart w:id="18" w:name="_Toc323036406"/>
+      <w:bookmarkStart w:id="17" w:name="_Toc323036406"/>
       <w:r>
         <w:lastRenderedPageBreak/>
         <w:t>Verantwortlichkeiten</w:t>
       </w:r>
+      <w:bookmarkEnd w:id="17"/>
+    </w:p>
+    <w:p>
+      <w:r>
+        <w:t xml:space="preserve">Während des Projekts werden die zu erledigenden Aufgaben auf die Teammitglieder (Projektleiter und Teilprojektleiter) aufgeteilt. Dabei erhält jedes Teammitglied einen Bereich (z.B. HTML, CSS, DB, usw.) für das er oder sie zuständig ist. Der Teilprojektleiter ist dabei zuständig, dass jedes Mitglied für seinen Teilbereich auch Code schreibt. Zum Beispiel muss der Teilprojektleiter für CSS schauen, dass jedes Teammitglied </w:t>
+      </w:r>
+      <w:r>
+        <w:t>mindestens ein</w:t>
+      </w:r>
+      <w:r>
+        <w:t>en</w:t>
+      </w:r>
+      <w:r>
+        <w:t xml:space="preserve"> HTML-Tag formatiert hat. Da jede z.B. CSS Definition kommentiert wird, ist ersichtlich, wer welchen Code geschrieben hat. Am Ende muss jedes Teammitglied in jedem Bereich aktiv Code geschrieben haben.</w:t>
+      </w:r>
+    </w:p>
+    <w:p>
+      <w:pPr>
+        <w:pStyle w:val="berschrift2"/>
+      </w:pPr>
+      <w:bookmarkStart w:id="18" w:name="_Toc323036407"/>
+      <w:r>
+        <w:t>Lieferumfang</w:t>
+      </w:r>
       <w:bookmarkEnd w:id="18"/>
     </w:p>
     <w:p>
       <w:r>
-        <w:t xml:space="preserve">Während des Projekts werden die zu erledigenden Aufgaben auf die Teammitglieder (Projektleiter und Teilprojektleiter) aufgeteilt. Dabei erhält jedes Teammitglied einen Bereich (z.B. HTML, CSS, DB, usw.) für das er oder sie zuständig ist. Der Teilprojektleiter ist dabei zuständig, dass jedes Mitglied für seinen Teilbereich auch Code schreibt. Zum Beispiel muss der Teilprojektleiter für CSS schauen, dass jedes Teammitglied </w:t>
-      </w:r>
-      <w:r>
-        <w:t>mindestens ein</w:t>
-      </w:r>
-      <w:r>
-        <w:t>en</w:t>
-      </w:r>
-      <w:r>
-        <w:t xml:space="preserve"> HTML-Tag formatiert hat. Da jede z.B. CSS Definition kommentiert wird, ist ersichtlich, wer welchen Code geschrieben hat. Am Ende muss jedes Teammitglied in jedem Bereich aktiv Code geschrieben haben.</w:t>
-      </w:r>
-    </w:p>
-    <w:p>
-      <w:pPr>
-        <w:pStyle w:val="berschrift2"/>
-      </w:pPr>
-      <w:bookmarkStart w:id="19" w:name="_Toc323036407"/>
-      <w:r>
-        <w:t>Lieferumfang</w:t>
+        <w:t>Am Ende des Projekts müssen folgende Produkte abgegeben werden:</w:t>
+      </w:r>
+    </w:p>
+    <w:p>
+      <w:pPr>
+        <w:pStyle w:val="berschrift3"/>
+      </w:pPr>
+      <w:bookmarkStart w:id="19" w:name="_Toc323036408"/>
+      <w:r>
+        <w:t>Webseite</w:t>
       </w:r>
       <w:bookmarkEnd w:id="19"/>
     </w:p>
     <w:p>
       <w:r>
-        <w:t>Am Ende des Projekts müssen folgende Produkte abgegeben werden:</w:t>
+        <w:t>Es muss eine voll funktionsfähige Webseite abgegeben werden, die aus mindestens 5 Seiten besteht. Alle Formulare, Skripts funktionieren und die Inhalte (Texte, Bilder, usw.) werden korrekt dargestellt.</w:t>
       </w:r>
     </w:p>
     <w:p>
       <w:pPr>
         <w:pStyle w:val="berschrift3"/>
       </w:pPr>
-      <w:bookmarkStart w:id="20" w:name="_Toc323036408"/>
-      <w:r>
-        <w:t>Webseite</w:t>
+      <w:bookmarkStart w:id="20" w:name="_Toc323036409"/>
+      <w:r>
+        <w:t>Dokumentation</w:t>
       </w:r>
       <w:bookmarkEnd w:id="20"/>
     </w:p>
     <w:p>
       <w:r>
-        <w:t>Es muss eine voll funktionsfähige Webseite abgegeben werden, die aus mindestens 5 Seiten besteht. Alle Formulare, Skripts funktionieren und die Inhalte (Texte, Bilder, usw.) werden korrekt dargestellt.</w:t>
+        <w:t>Die Dokumentation (dieses Dokument) ist vollständig ergänzt worden. Alle geforderten Inhalte sind genügend genau beschrieben so, dass eine andere Gruppe das Projekt später weiterführen könnte.</w:t>
       </w:r>
     </w:p>
     <w:p>
       <w:pPr>
         <w:pStyle w:val="berschrift3"/>
       </w:pPr>
-      <w:bookmarkStart w:id="21" w:name="_Toc323036409"/>
-      <w:r>
-        <w:t>Dokumentation</w:t>
+      <w:bookmarkStart w:id="21" w:name="_Toc323036410"/>
+      <w:r>
+        <w:t>Präsentation</w:t>
       </w:r>
       <w:bookmarkEnd w:id="21"/>
-    </w:p>
-    <w:p>
-      <w:r>
-        <w:t>Die Dokumentation (dieses Dokument) ist vollständig ergänzt worden. Alle geforderten Inhalte sind genügend genau beschrieben so, dass eine andere Gruppe das Projekt später weiterführen könnte.</w:t>
-      </w:r>
-    </w:p>
-    <w:p>
-      <w:pPr>
-        <w:pStyle w:val="berschrift3"/>
-      </w:pPr>
-      <w:bookmarkStart w:id="22" w:name="_Toc323036410"/>
-      <w:r>
-        <w:t>Präsentation</w:t>
-      </w:r>
-      <w:bookmarkEnd w:id="22"/>
     </w:p>
     <w:p>
       <w:r>
@@ -8514,11 +8506,11 @@
       <w:pPr>
         <w:pStyle w:val="berschrift2"/>
       </w:pPr>
-      <w:bookmarkStart w:id="23" w:name="_Toc323036411"/>
+      <w:bookmarkStart w:id="22" w:name="_Toc323036411"/>
       <w:r>
         <w:t>Abnahmekriterien</w:t>
       </w:r>
-      <w:bookmarkEnd w:id="23"/>
+      <w:bookmarkEnd w:id="22"/>
     </w:p>
     <w:p>
       <w:r>
@@ -8633,26 +8625,26 @@
       <w:pPr>
         <w:pStyle w:val="berschrift1"/>
       </w:pPr>
-      <w:bookmarkStart w:id="24" w:name="_Toc323036412"/>
+      <w:bookmarkStart w:id="23" w:name="_Toc323036412"/>
       <w:r>
         <w:t>Projektorganisation</w:t>
       </w:r>
+      <w:bookmarkEnd w:id="23"/>
+    </w:p>
+    <w:p>
+      <w:r>
+        <w:t xml:space="preserve">In diesem Kapitel werden die Zuständigkeiten im Projekt definiert. </w:t>
+      </w:r>
+    </w:p>
+    <w:p>
+      <w:pPr>
+        <w:pStyle w:val="berschrift2"/>
+      </w:pPr>
+      <w:bookmarkStart w:id="24" w:name="_Toc323036413"/>
+      <w:r>
+        <w:t>Organigramm</w:t>
+      </w:r>
       <w:bookmarkEnd w:id="24"/>
-    </w:p>
-    <w:p>
-      <w:r>
-        <w:t xml:space="preserve">In diesem Kapitel werden die Zuständigkeiten im Projekt definiert. </w:t>
-      </w:r>
-    </w:p>
-    <w:p>
-      <w:pPr>
-        <w:pStyle w:val="berschrift2"/>
-      </w:pPr>
-      <w:bookmarkStart w:id="25" w:name="_Toc323036413"/>
-      <w:r>
-        <w:t>Organigramm</w:t>
-      </w:r>
-      <w:bookmarkEnd w:id="25"/>
     </w:p>
     <w:p/>
     <w:p>
@@ -8683,7 +8675,7 @@
           <v:shape id="_x0000_i1025" type="#_x0000_t75" style="width:357.75pt;height:323.9pt" o:ole="">
             <v:imagedata r:id="rId10" o:title=""/>
           </v:shape>
-          <o:OLEObject Type="Embed" ProgID="Visio.Drawing.11" ShapeID="_x0000_i1025" DrawAspect="Content" ObjectID="_1402748034" r:id="rId11"/>
+          <o:OLEObject Type="Embed" ProgID="Visio.Drawing.11" ShapeID="_x0000_i1025" DrawAspect="Content" ObjectID="_1402748103" r:id="rId11"/>
         </w:object>
       </w:r>
     </w:p>
@@ -8714,7 +8706,7 @@
       <w:pPr>
         <w:pStyle w:val="berschrift2"/>
       </w:pPr>
-      <w:bookmarkStart w:id="26" w:name="_Toc323036414"/>
+      <w:bookmarkStart w:id="25" w:name="_Toc323036414"/>
       <w:r>
         <w:t>Zuständigkeiten</w:t>
       </w:r>
@@ -8724,18 +8716,57 @@
       <w:r>
         <w:t>Teilprojektleiter</w:t>
       </w:r>
+      <w:bookmarkEnd w:id="25"/>
+    </w:p>
+    <w:p>
+      <w:pPr>
+        <w:pStyle w:val="berschrift3"/>
+      </w:pPr>
+      <w:bookmarkStart w:id="26" w:name="_Toc323036415"/>
+      <w:r>
+        <w:t>Teilprojektleiter</w:t>
+      </w:r>
+      <w:r>
+        <w:t xml:space="preserve"> A</w:t>
+      </w:r>
       <w:bookmarkEnd w:id="26"/>
     </w:p>
     <w:p>
+      <w:r>
+        <w:rPr>
+          <w:highlight w:val="yellow"/>
+        </w:rPr>
+        <w:t xml:space="preserve">Beschreibung der </w:t>
+      </w:r>
+      <w:r>
+        <w:rPr>
+          <w:highlight w:val="yellow"/>
+        </w:rPr>
+        <w:t>Haupta</w:t>
+      </w:r>
+      <w:r>
+        <w:rPr>
+          <w:highlight w:val="yellow"/>
+        </w:rPr>
+        <w:t xml:space="preserve">ufgaben </w:t>
+      </w:r>
+      <w:r>
+        <w:rPr>
+          <w:highlight w:val="yellow"/>
+        </w:rPr>
+        <w:t>dieses Teilprojektleiters (min. 3 Sätze)</w:t>
+      </w:r>
+    </w:p>
+    <w:p>
       <w:pPr>
         <w:pStyle w:val="berschrift3"/>
       </w:pPr>
-      <w:bookmarkStart w:id="27" w:name="_Toc323036415"/>
-      <w:r>
-        <w:t>Teilprojektleiter</w:t>
-      </w:r>
-      <w:r>
-        <w:t xml:space="preserve"> A</w:t>
+      <w:bookmarkStart w:id="27" w:name="_Toc323036416"/>
+      <w:r>
+        <w:t xml:space="preserve">Teilprojektleiter </w:t>
+      </w:r>
+      <w:r>
+        <w:t>B</w:t>
       </w:r>
       <w:bookmarkEnd w:id="27"/>
     </w:p>
@@ -8769,53 +8800,14 @@
       <w:pPr>
         <w:pStyle w:val="berschrift3"/>
       </w:pPr>
-      <w:bookmarkStart w:id="28" w:name="_Toc323036416"/>
+      <w:bookmarkStart w:id="28" w:name="_Toc323036417"/>
       <w:r>
         <w:t xml:space="preserve">Teilprojektleiter </w:t>
       </w:r>
       <w:r>
-        <w:t>B</w:t>
+        <w:t>C</w:t>
       </w:r>
       <w:bookmarkEnd w:id="28"/>
-    </w:p>
-    <w:p>
-      <w:r>
-        <w:rPr>
-          <w:highlight w:val="yellow"/>
-        </w:rPr>
-        <w:t xml:space="preserve">Beschreibung der </w:t>
-      </w:r>
-      <w:r>
-        <w:rPr>
-          <w:highlight w:val="yellow"/>
-        </w:rPr>
-        <w:t>Haupta</w:t>
-      </w:r>
-      <w:r>
-        <w:rPr>
-          <w:highlight w:val="yellow"/>
-        </w:rPr>
-        <w:t xml:space="preserve">ufgaben </w:t>
-      </w:r>
-      <w:r>
-        <w:rPr>
-          <w:highlight w:val="yellow"/>
-        </w:rPr>
-        <w:t>dieses Teilprojektleiters (min. 3 Sätze)</w:t>
-      </w:r>
-    </w:p>
-    <w:p>
-      <w:pPr>
-        <w:pStyle w:val="berschrift3"/>
-      </w:pPr>
-      <w:bookmarkStart w:id="29" w:name="_Toc323036417"/>
-      <w:r>
-        <w:t xml:space="preserve">Teilprojektleiter </w:t>
-      </w:r>
-      <w:r>
-        <w:t>C</w:t>
-      </w:r>
-      <w:bookmarkEnd w:id="29"/>
     </w:p>
     <w:p>
       <w:pPr>
@@ -8853,68 +8845,68 @@
       <w:pPr>
         <w:pStyle w:val="berschrift1"/>
       </w:pPr>
-      <w:bookmarkStart w:id="30" w:name="_Toc323036418"/>
+      <w:bookmarkStart w:id="29" w:name="_Toc323036418"/>
       <w:r>
         <w:lastRenderedPageBreak/>
         <w:t>Pflichtenheft</w:t>
       </w:r>
+      <w:bookmarkEnd w:id="29"/>
+    </w:p>
+    <w:p>
+      <w:pPr>
+        <w:pStyle w:val="berschrift2"/>
+      </w:pPr>
+      <w:bookmarkStart w:id="30" w:name="_Toc323036419"/>
+      <w:r>
+        <w:t>Anforderungsanalyse</w:t>
+      </w:r>
       <w:bookmarkEnd w:id="30"/>
     </w:p>
     <w:p>
-      <w:pPr>
-        <w:pStyle w:val="berschrift2"/>
-      </w:pPr>
-      <w:bookmarkStart w:id="31" w:name="_Toc323036419"/>
-      <w:r>
-        <w:t>Anforderungsanalyse</w:t>
+      <w:r>
+        <w:t xml:space="preserve">Eine Internetseite, die eine Community für das Spiel „Fünf-Gewinnt“ anbietet. Das Benutzersystem soll ausserdem ermöglichen, dass sich die </w:t>
+      </w:r>
+      <w:r>
+        <w:t xml:space="preserve">registrierten </w:t>
+      </w:r>
+      <w:r>
+        <w:t>Spieler gegenseitig bewerten können.</w:t>
+      </w:r>
+      <w:r>
+        <w:t xml:space="preserve"> Die Spieler können zudem über die Seite mehrere Spiele gegen anderen Spieler anfangen. Diese w</w:t>
+      </w:r>
+      <w:r>
+        <w:t xml:space="preserve">erden über eine Dauer von einer Woche </w:t>
+      </w:r>
+      <w:r>
+        <w:t>gespeichert und können d</w:t>
+      </w:r>
+      <w:r>
+        <w:t>a</w:t>
+      </w:r>
+      <w:r>
+        <w:t>h</w:t>
+      </w:r>
+      <w:r>
+        <w:t>er</w:t>
+      </w:r>
+      <w:r>
+        <w:t xml:space="preserve"> wieder aufgenommen werden.</w:t>
+      </w:r>
+      <w:r>
+        <w:t xml:space="preserve">  </w:t>
+      </w:r>
+    </w:p>
+    <w:p/>
+    <w:p>
+      <w:pPr>
+        <w:pStyle w:val="berschrift3"/>
+      </w:pPr>
+      <w:bookmarkStart w:id="31" w:name="_Toc323036420"/>
+      <w:r>
+        <w:t>Zielgruppe</w:t>
       </w:r>
       <w:bookmarkEnd w:id="31"/>
-    </w:p>
-    <w:p>
-      <w:r>
-        <w:t xml:space="preserve">Eine Internetseite, die eine Community für das Spiel „Fünf-Gewinnt“ anbietet. Das Benutzersystem soll ausserdem ermöglichen, dass sich die </w:t>
-      </w:r>
-      <w:r>
-        <w:t xml:space="preserve">registrierten </w:t>
-      </w:r>
-      <w:r>
-        <w:t>Spieler gegenseitig bewerten können.</w:t>
-      </w:r>
-      <w:r>
-        <w:t xml:space="preserve"> Die Spieler können zudem über die Seite mehrere Spiele gegen anderen Spieler anfangen. Diese w</w:t>
-      </w:r>
-      <w:r>
-        <w:t xml:space="preserve">erden über eine Dauer von einer Woche </w:t>
-      </w:r>
-      <w:r>
-        <w:t>gespeichert und können d</w:t>
-      </w:r>
-      <w:r>
-        <w:t>a</w:t>
-      </w:r>
-      <w:r>
-        <w:t>h</w:t>
-      </w:r>
-      <w:r>
-        <w:t>er</w:t>
-      </w:r>
-      <w:r>
-        <w:t xml:space="preserve"> wieder aufgenommen werden.</w:t>
-      </w:r>
-      <w:r>
-        <w:t xml:space="preserve">  </w:t>
-      </w:r>
-    </w:p>
-    <w:p/>
-    <w:p>
-      <w:pPr>
-        <w:pStyle w:val="berschrift3"/>
-      </w:pPr>
-      <w:bookmarkStart w:id="32" w:name="_Toc323036420"/>
-      <w:r>
-        <w:t>Zielgruppe</w:t>
-      </w:r>
-      <w:bookmarkEnd w:id="32"/>
     </w:p>
     <w:p>
       <w:r>
@@ -8985,11 +8977,11 @@
       <w:pPr>
         <w:pStyle w:val="berschrift3"/>
       </w:pPr>
-      <w:bookmarkStart w:id="33" w:name="_Toc323036421"/>
+      <w:bookmarkStart w:id="32" w:name="_Toc323036421"/>
       <w:r>
         <w:t>Ziele</w:t>
       </w:r>
-      <w:bookmarkEnd w:id="33"/>
+      <w:bookmarkEnd w:id="32"/>
     </w:p>
     <w:p>
       <w:pPr>
@@ -9439,11 +9431,11 @@
       <w:pPr>
         <w:pStyle w:val="berschrift2"/>
       </w:pPr>
-      <w:bookmarkStart w:id="34" w:name="_Toc323036422"/>
+      <w:bookmarkStart w:id="33" w:name="_Toc323036422"/>
       <w:r>
         <w:t>Betriebsumgebung</w:t>
       </w:r>
-      <w:bookmarkEnd w:id="34"/>
+      <w:bookmarkEnd w:id="33"/>
     </w:p>
     <w:p>
       <w:pPr>
@@ -9643,21 +9635,21 @@
       <w:pPr>
         <w:pStyle w:val="berschrift2"/>
       </w:pPr>
-      <w:bookmarkStart w:id="35" w:name="_Toc323036423"/>
+      <w:bookmarkStart w:id="34" w:name="_Toc323036423"/>
       <w:r>
         <w:t>Lösungsvarianten</w:t>
       </w:r>
+      <w:bookmarkEnd w:id="34"/>
+    </w:p>
+    <w:p>
+      <w:pPr>
+        <w:pStyle w:val="berschrift3"/>
+      </w:pPr>
+      <w:bookmarkStart w:id="35" w:name="_Toc323036424"/>
+      <w:r>
+        <w:t>Variante A</w:t>
+      </w:r>
       <w:bookmarkEnd w:id="35"/>
-    </w:p>
-    <w:p>
-      <w:pPr>
-        <w:pStyle w:val="berschrift3"/>
-      </w:pPr>
-      <w:bookmarkStart w:id="36" w:name="_Toc323036424"/>
-      <w:r>
-        <w:t>Variante A</w:t>
-      </w:r>
-      <w:bookmarkEnd w:id="36"/>
     </w:p>
     <w:p>
       <w:pPr>
@@ -9936,11 +9928,6 @@
       </w:r>
     </w:p>
     <w:p/>
-    <w:p>
-      <w:r>
-        <w:br w:type="page"/>
-      </w:r>
-    </w:p>
     <w:p>
       <w:pPr>
         <w:rPr>
@@ -9952,7 +9939,6 @@
         </w:rPr>
       </w:pPr>
       <w:r>
-        <w:lastRenderedPageBreak/>
         <w:br w:type="page"/>
       </w:r>
     </w:p>
@@ -9960,12 +9946,12 @@
       <w:pPr>
         <w:pStyle w:val="berschrift2"/>
       </w:pPr>
-      <w:bookmarkStart w:id="37" w:name="_Toc323036425"/>
+      <w:bookmarkStart w:id="36" w:name="_Toc323036425"/>
       <w:r>
         <w:lastRenderedPageBreak/>
         <w:t>Lösungsbewertung</w:t>
       </w:r>
-      <w:bookmarkEnd w:id="37"/>
+      <w:bookmarkEnd w:id="36"/>
     </w:p>
     <w:p>
       <w:r>
@@ -9992,11 +9978,11 @@
       <w:pPr>
         <w:pStyle w:val="berschrift2"/>
       </w:pPr>
-      <w:bookmarkStart w:id="38" w:name="_Toc323036426"/>
+      <w:bookmarkStart w:id="37" w:name="_Toc323036426"/>
       <w:r>
         <w:t>Risikoanalyse</w:t>
       </w:r>
-      <w:bookmarkEnd w:id="38"/>
+      <w:bookmarkEnd w:id="37"/>
     </w:p>
     <w:p>
       <w:r>
@@ -10151,338 +10137,63 @@
     <w:p>
       <w:r>
         <w:object w:dxaOrig="9855" w:dyaOrig="7786">
-          <v:shape id="_x0000_i1026" type="#_x0000_t75" style="width:452.85pt;height:358.55pt" o:ole="">
+          <v:shape id="_x0000_i1032" type="#_x0000_t75" style="width:452.85pt;height:358.55pt" o:ole="">
             <v:imagedata r:id="rId12" o:title=""/>
           </v:shape>
-          <o:OLEObject Type="Embed" ProgID="Visio.Drawing.11" ShapeID="_x0000_i1026" DrawAspect="Content" ObjectID="_1402748035" r:id="rId13"/>
+          <o:OLEObject Type="Embed" ProgID="Visio.Drawing.11" ShapeID="_x0000_i1032" DrawAspect="Content" ObjectID="_1402748104" r:id="rId13"/>
         </w:object>
       </w:r>
     </w:p>
+    <w:p/>
+    <w:p/>
+    <w:p/>
     <w:p>
       <w:pPr>
         <w:pStyle w:val="berschrift3"/>
       </w:pPr>
-      <w:bookmarkStart w:id="39" w:name="_Toc323036427"/>
-      <w:r>
+      <w:bookmarkStart w:id="38" w:name="_Toc323036427"/>
+      <w:r>
+        <w:lastRenderedPageBreak/>
         <w:t>Szenario/Situation 1 – Anmeldung für den Mitgliederbereich</w:t>
       </w:r>
+      <w:bookmarkEnd w:id="38"/>
+    </w:p>
+    <w:p>
+      <w:pPr>
+        <w:rPr>
+          <w:color w:val="FFFFFF" w:themeColor="background1"/>
+        </w:rPr>
+      </w:pPr>
+      <w:r>
+        <w:t xml:space="preserve">Wenn sich unsere Benutzer nicht anmelden können, haben wir ein grosses Problem, weil wir dann nur noch „Gast-Benutzer“ haben, die keine Einsicht ins Archiv, in die </w:t>
+      </w:r>
+      <w:proofErr w:type="spellStart"/>
+      <w:r>
+        <w:t>Highscoreliste</w:t>
+      </w:r>
+      <w:proofErr w:type="spellEnd"/>
+      <w:r>
+        <w:t xml:space="preserve"> oder die Turnierorganisation haben. Durch diesen Au</w:t>
+      </w:r>
+      <w:r>
+        <w:t>s</w:t>
+      </w:r>
+      <w:r>
+        <w:t xml:space="preserve">fall würden wir </w:t>
+      </w:r>
+      <w:r>
+        <w:t>wahrscheinlich</w:t>
+      </w:r>
+      <w:r>
+        <w:t xml:space="preserve"> viele User verlieren, w</w:t>
+      </w:r>
+      <w:bookmarkStart w:id="39" w:name="_GoBack"/>
       <w:bookmarkEnd w:id="39"/>
-    </w:p>
-    <w:p>
-      <w:r>
-        <w:rPr>
-          <w:highlight w:val="yellow"/>
-        </w:rPr>
-        <w:t>Beschreibung der Konsequenzen wen</w:t>
-      </w:r>
-      <w:r>
-        <w:rPr>
-          <w:highlight w:val="yellow"/>
-        </w:rPr>
-        <w:t>n es nicht funktionieren sollte (Schadenshöhe) und was ihr denkt</w:t>
-      </w:r>
-      <w:r>
-        <w:rPr>
-          <w:highlight w:val="yellow"/>
-        </w:rPr>
-        <w:t>,</w:t>
-      </w:r>
-      <w:r>
-        <w:rPr>
-          <w:highlight w:val="yellow"/>
-        </w:rPr>
-        <w:t xml:space="preserve"> wie wahrscheinlich es ist, dass ihr dieses Problem haben werdet. </w:t>
-      </w:r>
-    </w:p>
-    <w:p>
-      <w:pPr>
-        <w:rPr>
-          <w:color w:val="FFFFFF" w:themeColor="background1"/>
-          <w:highlight w:val="magenta"/>
-        </w:rPr>
-      </w:pPr>
-      <w:r>
-        <w:rPr>
-          <w:color w:val="FFFFFF" w:themeColor="background1"/>
-          <w:highlight w:val="magenta"/>
-        </w:rPr>
-        <w:t>Wenn der Mitgliederbereich nicht funktionieren sollte, fehlt ein wesentlicher Teil der Webseite. Damit ihr definieren könnt wo der blaue Punkt 1</w:t>
-      </w:r>
-      <w:r>
-        <w:rPr>
-          <w:color w:val="FFFFFF" w:themeColor="background1"/>
-          <w:highlight w:val="magenta"/>
-        </w:rPr>
-        <w:t xml:space="preserve"> (</w:t>
-      </w:r>
-      <w:r>
-        <w:rPr>
-          <w:color w:val="FFFFFF" w:themeColor="background1"/>
-          <w:highlight w:val="magenta"/>
-        </w:rPr>
-        <w:t>bla</w:t>
-      </w:r>
-      <w:r>
-        <w:rPr>
-          <w:color w:val="FFFFFF" w:themeColor="background1"/>
-          <w:highlight w:val="magenta"/>
-        </w:rPr>
-        <w:t>uer Punkt 1 = Szenario 1)</w:t>
-      </w:r>
-      <w:r>
-        <w:rPr>
-          <w:color w:val="FFFFFF" w:themeColor="background1"/>
-          <w:highlight w:val="magenta"/>
-        </w:rPr>
-        <w:t xml:space="preserve"> </w:t>
-      </w:r>
-      <w:proofErr w:type="gramStart"/>
-      <w:r>
-        <w:rPr>
-          <w:color w:val="FFFFFF" w:themeColor="background1"/>
-          <w:highlight w:val="magenta"/>
-        </w:rPr>
-        <w:t xml:space="preserve">hin </w:t>
-      </w:r>
-      <w:r>
-        <w:rPr>
-          <w:color w:val="FFFFFF" w:themeColor="background1"/>
-          <w:highlight w:val="magenta"/>
-        </w:rPr>
-        <w:lastRenderedPageBreak/>
-        <w:t>kommt</w:t>
-      </w:r>
-      <w:proofErr w:type="gramEnd"/>
-      <w:r>
-        <w:rPr>
-          <w:color w:val="FFFFFF" w:themeColor="background1"/>
-          <w:highlight w:val="magenta"/>
-        </w:rPr>
-        <w:t xml:space="preserve">, </w:t>
-      </w:r>
-      <w:r>
-        <w:rPr>
-          <w:color w:val="FFFFFF" w:themeColor="background1"/>
-          <w:highlight w:val="magenta"/>
-        </w:rPr>
-        <w:t>müsst ihr euch folgende Fragen stellen:</w:t>
-      </w:r>
-    </w:p>
-    <w:p>
-      <w:pPr>
-        <w:pStyle w:val="Listenabsatz"/>
-        <w:numPr>
-          <w:ilvl w:val="0"/>
-          <w:numId w:val="9"/>
-        </w:numPr>
-        <w:rPr>
-          <w:color w:val="FFFFFF" w:themeColor="background1"/>
-          <w:highlight w:val="magenta"/>
-        </w:rPr>
-      </w:pPr>
-      <w:r>
-        <w:rPr>
-          <w:color w:val="FFFFFF" w:themeColor="background1"/>
-          <w:highlight w:val="magenta"/>
-        </w:rPr>
-        <w:t>Wie wahrscheinlich ist es, dass der Mitgliederbereich nicht funktionieren wird?</w:t>
-      </w:r>
-    </w:p>
-    <w:p>
-      <w:pPr>
-        <w:pStyle w:val="Listenabsatz"/>
-        <w:numPr>
-          <w:ilvl w:val="0"/>
-          <w:numId w:val="9"/>
-        </w:numPr>
-        <w:rPr>
-          <w:color w:val="FFFFFF" w:themeColor="background1"/>
-          <w:highlight w:val="magenta"/>
-        </w:rPr>
-      </w:pPr>
-      <w:r>
-        <w:rPr>
-          <w:color w:val="FFFFFF" w:themeColor="background1"/>
-          <w:highlight w:val="magenta"/>
-        </w:rPr>
-        <w:t>Wie gross wäre der Schaden für das Projekt (Tipp: min</w:t>
-      </w:r>
-      <w:r>
-        <w:rPr>
-          <w:color w:val="FFFFFF" w:themeColor="background1"/>
-          <w:highlight w:val="magenta"/>
-        </w:rPr>
-        <w:t>.</w:t>
-      </w:r>
-      <w:r>
-        <w:rPr>
-          <w:color w:val="FFFFFF" w:themeColor="background1"/>
-          <w:highlight w:val="magenta"/>
-        </w:rPr>
-        <w:t xml:space="preserve"> Mitte bis hoch – weil </w:t>
-      </w:r>
-      <w:r>
-        <w:rPr>
-          <w:color w:val="FFFFFF" w:themeColor="background1"/>
-          <w:highlight w:val="magenta"/>
-        </w:rPr>
-        <w:t>es ein M</w:t>
-      </w:r>
-      <w:r>
-        <w:rPr>
-          <w:color w:val="FFFFFF" w:themeColor="background1"/>
-          <w:highlight w:val="magenta"/>
-        </w:rPr>
-        <w:t>uss</w:t>
-      </w:r>
-      <w:r>
-        <w:rPr>
-          <w:color w:val="FFFFFF" w:themeColor="background1"/>
-          <w:highlight w:val="magenta"/>
-        </w:rPr>
-        <w:t>-</w:t>
-      </w:r>
-      <w:r>
-        <w:rPr>
-          <w:color w:val="FFFFFF" w:themeColor="background1"/>
-          <w:highlight w:val="magenta"/>
-        </w:rPr>
-        <w:t>Ziel des Projekt</w:t>
-      </w:r>
-      <w:r>
-        <w:rPr>
-          <w:color w:val="FFFFFF" w:themeColor="background1"/>
-          <w:highlight w:val="magenta"/>
-        </w:rPr>
-        <w:t>s</w:t>
-      </w:r>
-      <w:r>
-        <w:rPr>
-          <w:color w:val="FFFFFF" w:themeColor="background1"/>
-          <w:highlight w:val="magenta"/>
-        </w:rPr>
-        <w:t xml:space="preserve"> ist).</w:t>
-      </w:r>
-    </w:p>
-    <w:p>
-      <w:pPr>
-        <w:rPr>
-          <w:color w:val="FFFFFF" w:themeColor="background1"/>
-        </w:rPr>
-      </w:pPr>
-      <w:r>
-        <w:rPr>
-          <w:color w:val="FFFFFF" w:themeColor="background1"/>
-          <w:highlight w:val="magenta"/>
-        </w:rPr>
-        <w:t xml:space="preserve">Wenn diese Fragen </w:t>
-      </w:r>
-      <w:r>
-        <w:rPr>
-          <w:color w:val="FFFFFF" w:themeColor="background1"/>
-          <w:highlight w:val="magenta"/>
-        </w:rPr>
-        <w:t xml:space="preserve">für euch </w:t>
-      </w:r>
-      <w:r>
-        <w:rPr>
-          <w:color w:val="FFFFFF" w:themeColor="background1"/>
-          <w:highlight w:val="magenta"/>
-        </w:rPr>
-        <w:t xml:space="preserve">beantwortet </w:t>
-      </w:r>
-      <w:proofErr w:type="gramStart"/>
-      <w:r>
-        <w:rPr>
-          <w:color w:val="FFFFFF" w:themeColor="background1"/>
-          <w:highlight w:val="magenta"/>
-        </w:rPr>
-        <w:t>habt</w:t>
-      </w:r>
-      <w:proofErr w:type="gramEnd"/>
-      <w:r>
-        <w:rPr>
-          <w:color w:val="FFFFFF" w:themeColor="background1"/>
-          <w:highlight w:val="magenta"/>
-        </w:rPr>
-        <w:t xml:space="preserve">, könnt ihr den </w:t>
-      </w:r>
-      <w:r>
-        <w:rPr>
-          <w:color w:val="FFFFFF" w:themeColor="background1"/>
-          <w:highlight w:val="magenta"/>
-        </w:rPr>
-        <w:t xml:space="preserve">blauen </w:t>
-      </w:r>
-      <w:r>
-        <w:rPr>
-          <w:color w:val="FFFFFF" w:themeColor="background1"/>
-          <w:highlight w:val="magenta"/>
-        </w:rPr>
-        <w:t xml:space="preserve">Punkt 1 oben in der Grafik entsprechend in </w:t>
-      </w:r>
-      <w:r>
-        <w:rPr>
-          <w:color w:val="FFFFFF" w:themeColor="background1"/>
-          <w:highlight w:val="magenta"/>
-        </w:rPr>
-        <w:t>eines der 9</w:t>
-      </w:r>
-      <w:r>
-        <w:rPr>
-          <w:color w:val="FFFFFF" w:themeColor="background1"/>
-          <w:highlight w:val="magenta"/>
-        </w:rPr>
-        <w:t xml:space="preserve"> Feld</w:t>
-      </w:r>
-      <w:r>
-        <w:rPr>
-          <w:color w:val="FFFFFF" w:themeColor="background1"/>
-          <w:highlight w:val="magenta"/>
-        </w:rPr>
-        <w:t>er</w:t>
-      </w:r>
-      <w:r>
-        <w:rPr>
-          <w:color w:val="FFFFFF" w:themeColor="background1"/>
-          <w:highlight w:val="magenta"/>
-        </w:rPr>
-        <w:t xml:space="preserve"> verschieben wo ihr denkt, dass </w:t>
-      </w:r>
-      <w:r>
-        <w:rPr>
-          <w:color w:val="FFFFFF" w:themeColor="background1"/>
-          <w:highlight w:val="magenta"/>
-        </w:rPr>
-        <w:t>er</w:t>
-      </w:r>
-      <w:r>
-        <w:rPr>
-          <w:color w:val="FFFFFF" w:themeColor="background1"/>
-          <w:highlight w:val="magenta"/>
-        </w:rPr>
-        <w:t xml:space="preserve"> </w:t>
-      </w:r>
-      <w:r>
-        <w:rPr>
-          <w:color w:val="FFFFFF" w:themeColor="background1"/>
-          <w:highlight w:val="magenta"/>
-        </w:rPr>
-        <w:t>hinein</w:t>
-      </w:r>
-      <w:r>
-        <w:rPr>
-          <w:color w:val="FFFFFF" w:themeColor="background1"/>
-          <w:highlight w:val="magenta"/>
-        </w:rPr>
-        <w:t>passt</w:t>
-      </w:r>
-      <w:r>
-        <w:rPr>
-          <w:color w:val="FFFFFF" w:themeColor="background1"/>
-          <w:highlight w:val="magenta"/>
-        </w:rPr>
-        <w:t>.</w:t>
+      <w:r>
+        <w:t xml:space="preserve">eil sie sich genervt fühlen, wenn unsere Dienstleistung nicht einwandfrei </w:t>
+      </w:r>
+      <w:r>
+        <w:t>funktioniert.</w:t>
       </w:r>
     </w:p>
     <w:p>
@@ -10500,15 +10211,7 @@
       </w:r>
     </w:p>
     <w:p>
-      <w:pPr>
-        <w:rPr>
-          <w:highlight w:val="yellow"/>
-        </w:rPr>
-      </w:pPr>
-      <w:r>
-        <w:rPr>
-          <w:highlight w:val="yellow"/>
-        </w:rPr>
+      <w:r>
         <w:t>Was kann unternommen werden um den Schaden zu minimieren? Beispiel Themen:</w:t>
       </w:r>
     </w:p>
@@ -14565,36 +14268,17 @@
           <w:lang w:val="fr-CH"/>
         </w:rPr>
       </w:pPr>
-      <w:r>
-        <w:fldChar w:fldCharType="begin"/>
-      </w:r>
-      <w:r>
-        <w:rPr>
-          <w:lang w:val="fr-CH"/>
-        </w:rPr>
-        <w:instrText xml:space="preserve"> HYPERLINK "http://commons.wikimedia.org/" \t "_blank" </w:instrText>
-      </w:r>
-      <w:r>
-        <w:fldChar w:fldCharType="separate"/>
-      </w:r>
-      <w:r>
-        <w:rPr>
-          <w:rStyle w:val="Hyperlink"/>
-          <w:rFonts w:cs="Arial"/>
-          <w:color w:val="FF0000"/>
-          <w:lang w:val="fr-CH"/>
-        </w:rPr>
-        <w:t>commons.wikimedia.org</w:t>
-      </w:r>
-      <w:r>
-        <w:rPr>
-          <w:rStyle w:val="Hyperlink"/>
-          <w:rFonts w:cs="Arial"/>
-          <w:color w:val="FF0000"/>
-          <w:lang w:val="fr-CH"/>
-        </w:rPr>
-        <w:fldChar w:fldCharType="end"/>
-      </w:r>
+      <w:hyperlink r:id="rId19" w:tgtFrame="_blank" w:history="1">
+        <w:r>
+          <w:rPr>
+            <w:rStyle w:val="Hyperlink"/>
+            <w:rFonts w:cs="Arial"/>
+            <w:color w:val="FF0000"/>
+            <w:lang w:val="fr-CH"/>
+          </w:rPr>
+          <w:t>commons.wikimedia.org</w:t>
+        </w:r>
+      </w:hyperlink>
       <w:r>
         <w:rPr>
           <w:rFonts w:ascii="Arial" w:hAnsi="Arial" w:cs="Arial"/>
@@ -14687,53 +14371,28 @@
           <w:lang w:val="fr-CH"/>
         </w:rPr>
       </w:pPr>
-      <w:r>
-        <w:fldChar w:fldCharType="begin"/>
-      </w:r>
-      <w:r>
-        <w:rPr>
-          <w:lang w:val="fr-CH"/>
-        </w:rPr>
-        <w:instrText xml:space="preserve"> HYPERLINK "http://www.flickr.com/creativeco</w:instrText>
-      </w:r>
-      <w:r>
-        <w:rPr>
-          <w:lang w:val="fr-CH"/>
-        </w:rPr>
-        <w:instrText xml:space="preserve">mmons/" \t "_blank" </w:instrText>
-      </w:r>
-      <w:r>
-        <w:fldChar w:fldCharType="separate"/>
-      </w:r>
-      <w:r>
-        <w:rPr>
-          <w:rStyle w:val="Hyperlink"/>
-          <w:rFonts w:cs="Arial"/>
-          <w:color w:val="FF0000"/>
-          <w:lang w:val="fr-CH"/>
-        </w:rPr>
-        <w:t>flickr.com/</w:t>
-      </w:r>
-      <w:proofErr w:type="spellStart"/>
-      <w:r>
-        <w:rPr>
-          <w:rStyle w:val="Hyperlink"/>
-          <w:rFonts w:cs="Arial"/>
-          <w:color w:val="FF0000"/>
-          <w:lang w:val="fr-CH"/>
-        </w:rPr>
-        <w:t>creativecommons</w:t>
-      </w:r>
-      <w:proofErr w:type="spellEnd"/>
-      <w:r>
-        <w:rPr>
-          <w:rStyle w:val="Hyperlink"/>
-          <w:rFonts w:cs="Arial"/>
-          <w:color w:val="FF0000"/>
-          <w:lang w:val="fr-CH"/>
-        </w:rPr>
-        <w:fldChar w:fldCharType="end"/>
-      </w:r>
+      <w:hyperlink r:id="rId20" w:tgtFrame="_blank" w:history="1">
+        <w:r>
+          <w:rPr>
+            <w:rStyle w:val="Hyperlink"/>
+            <w:rFonts w:cs="Arial"/>
+            <w:color w:val="FF0000"/>
+            <w:lang w:val="fr-CH"/>
+          </w:rPr>
+          <w:t>flickr.com/</w:t>
+        </w:r>
+        <w:proofErr w:type="spellStart"/>
+        <w:r>
+          <w:rPr>
+            <w:rStyle w:val="Hyperlink"/>
+            <w:rFonts w:cs="Arial"/>
+            <w:color w:val="FF0000"/>
+            <w:lang w:val="fr-CH"/>
+          </w:rPr>
+          <w:t>creativecommons</w:t>
+        </w:r>
+        <w:proofErr w:type="spellEnd"/>
+      </w:hyperlink>
       <w:r>
         <w:rPr>
           <w:rFonts w:ascii="Arial" w:hAnsi="Arial" w:cs="Arial"/>
@@ -14898,36 +14557,17 @@
           <w:lang w:val="fr-CH"/>
         </w:rPr>
       </w:pPr>
-      <w:r>
-        <w:fldChar w:fldCharType="begin"/>
-      </w:r>
-      <w:r>
-        <w:rPr>
-          <w:lang w:val="fr-CH"/>
-        </w:rPr>
-        <w:instrText xml:space="preserve"> HYPERLINK "http://www.geograph.org.uk/" \t "_blank" </w:instrText>
-      </w:r>
-      <w:r>
-        <w:fldChar w:fldCharType="separate"/>
-      </w:r>
-      <w:r>
-        <w:rPr>
-          <w:rStyle w:val="Hyperlink"/>
-          <w:rFonts w:cs="Arial"/>
-          <w:color w:val="FF0000"/>
-          <w:lang w:val="fr-CH"/>
-        </w:rPr>
-        <w:t>geograph.org.uk</w:t>
-      </w:r>
-      <w:r>
-        <w:rPr>
-          <w:rStyle w:val="Hyperlink"/>
-          <w:rFonts w:cs="Arial"/>
-          <w:color w:val="FF0000"/>
-          <w:lang w:val="fr-CH"/>
-        </w:rPr>
-        <w:fldChar w:fldCharType="end"/>
-      </w:r>
+      <w:hyperlink r:id="rId21" w:tgtFrame="_blank" w:history="1">
+        <w:r>
+          <w:rPr>
+            <w:rStyle w:val="Hyperlink"/>
+            <w:rFonts w:cs="Arial"/>
+            <w:color w:val="FF0000"/>
+            <w:lang w:val="fr-CH"/>
+          </w:rPr>
+          <w:t>geograph.org.uk</w:t>
+        </w:r>
+      </w:hyperlink>
       <w:r>
         <w:rPr>
           <w:rFonts w:ascii="Arial" w:hAnsi="Arial" w:cs="Arial"/>
@@ -15091,36 +14731,17 @@
           <w:lang w:val="fr-CH"/>
         </w:rPr>
       </w:pPr>
-      <w:r>
-        <w:fldChar w:fldCharType="begin"/>
-      </w:r>
-      <w:r>
-        <w:rPr>
-          <w:lang w:val="fr-CH"/>
-        </w:rPr>
-        <w:instrText xml:space="preserve"> HYPERLINK "http://everystockphoto.com/" \t "_blank" </w:instrText>
-      </w:r>
-      <w:r>
-        <w:fldChar w:fldCharType="separate"/>
-      </w:r>
-      <w:r>
-        <w:rPr>
-          <w:rStyle w:val="Hyperlink"/>
-          <w:rFonts w:cs="Arial"/>
-          <w:color w:val="FF0000"/>
-          <w:lang w:val="fr-CH"/>
-        </w:rPr>
-        <w:t>everystockphoto.com</w:t>
-      </w:r>
-      <w:r>
-        <w:rPr>
-          <w:rStyle w:val="Hyperlink"/>
-          <w:rFonts w:cs="Arial"/>
-          <w:color w:val="FF0000"/>
-          <w:lang w:val="fr-CH"/>
-        </w:rPr>
-        <w:fldChar w:fldCharType="end"/>
-      </w:r>
+      <w:hyperlink r:id="rId22" w:tgtFrame="_blank" w:history="1">
+        <w:r>
+          <w:rPr>
+            <w:rStyle w:val="Hyperlink"/>
+            <w:rFonts w:cs="Arial"/>
+            <w:color w:val="FF0000"/>
+            <w:lang w:val="fr-CH"/>
+          </w:rPr>
+          <w:t>everystockphoto.com</w:t>
+        </w:r>
+      </w:hyperlink>
       <w:r>
         <w:rPr>
           <w:rFonts w:ascii="Arial" w:hAnsi="Arial" w:cs="Arial"/>
@@ -15374,36 +14995,17 @@
           <w:lang w:val="fr-CH"/>
         </w:rPr>
       </w:pPr>
-      <w:r>
-        <w:fldChar w:fldCharType="begin"/>
-      </w:r>
-      <w:r>
-        <w:rPr>
-          <w:lang w:val="fr-CH"/>
-        </w:rPr>
-        <w:instrText xml:space="preserve"> HYPERLINK "http://creativity103.com/" \t "_blank" </w:instrText>
-      </w:r>
-      <w:r>
-        <w:fldChar w:fldCharType="separate"/>
-      </w:r>
-      <w:r>
-        <w:rPr>
-          <w:rStyle w:val="Hyperlink"/>
-          <w:rFonts w:cs="Arial"/>
-          <w:color w:val="FF0000"/>
-          <w:lang w:val="fr-CH"/>
-        </w:rPr>
-        <w:t>creativity103.com</w:t>
-      </w:r>
-      <w:r>
-        <w:rPr>
-          <w:rStyle w:val="Hyperlink"/>
-          <w:rFonts w:cs="Arial"/>
-          <w:color w:val="FF0000"/>
-          <w:lang w:val="fr-CH"/>
-        </w:rPr>
-        <w:fldChar w:fldCharType="end"/>
-      </w:r>
+      <w:hyperlink r:id="rId23" w:tgtFrame="_blank" w:history="1">
+        <w:r>
+          <w:rPr>
+            <w:rStyle w:val="Hyperlink"/>
+            <w:rFonts w:cs="Arial"/>
+            <w:color w:val="FF0000"/>
+            <w:lang w:val="fr-CH"/>
+          </w:rPr>
+          <w:t>creativity103.com</w:t>
+        </w:r>
+      </w:hyperlink>
       <w:r>
         <w:rPr>
           <w:rFonts w:ascii="Arial" w:hAnsi="Arial" w:cs="Arial"/>
@@ -15477,42 +15079,17 @@
           <w:lang w:val="fr-CH"/>
         </w:rPr>
       </w:pPr>
-      <w:r>
-        <w:fldChar w:fldCharType="begin"/>
-      </w:r>
-      <w:r>
-        <w:rPr>
-          <w:lang w:val="fr-CH"/>
-        </w:rPr>
-        <w:instrText xml:space="preserve"> HYPERLINK "h</w:instrText>
-      </w:r>
-      <w:r>
-        <w:rPr>
-          <w:lang w:val="fr-CH"/>
-        </w:rPr>
-        <w:instrText xml:space="preserve">ttp://animalphotos.info/" \t "_blank" </w:instrText>
-      </w:r>
-      <w:r>
-        <w:fldChar w:fldCharType="separate"/>
-      </w:r>
-      <w:r>
-        <w:rPr>
-          <w:rStyle w:val="Hyperlink"/>
-          <w:rFonts w:cs="Arial"/>
-          <w:color w:val="FF0000"/>
-          <w:lang w:val="fr-CH"/>
-        </w:rPr>
-        <w:t>animalphotos.info</w:t>
-      </w:r>
-      <w:r>
-        <w:rPr>
-          <w:rStyle w:val="Hyperlink"/>
-          <w:rFonts w:cs="Arial"/>
-          <w:color w:val="FF0000"/>
-          <w:lang w:val="fr-CH"/>
-        </w:rPr>
-        <w:fldChar w:fldCharType="end"/>
-      </w:r>
+      <w:hyperlink r:id="rId24" w:tgtFrame="_blank" w:history="1">
+        <w:r>
+          <w:rPr>
+            <w:rStyle w:val="Hyperlink"/>
+            <w:rFonts w:cs="Arial"/>
+            <w:color w:val="FF0000"/>
+            <w:lang w:val="fr-CH"/>
+          </w:rPr>
+          <w:t>animalphotos.info</w:t>
+        </w:r>
+      </w:hyperlink>
       <w:r>
         <w:rPr>
           <w:rFonts w:ascii="Arial" w:hAnsi="Arial" w:cs="Arial"/>
@@ -15586,36 +15163,17 @@
           <w:lang w:val="fr-CH"/>
         </w:rPr>
       </w:pPr>
-      <w:r>
-        <w:fldChar w:fldCharType="begin"/>
-      </w:r>
-      <w:r>
-        <w:rPr>
-          <w:lang w:val="fr-CH"/>
-        </w:rPr>
-        <w:instrText xml:space="preserve"> HYPERLINK "http://carpictures.cc/" \t "_blank" </w:instrText>
-      </w:r>
-      <w:r>
-        <w:fldChar w:fldCharType="separate"/>
-      </w:r>
-      <w:r>
-        <w:rPr>
-          <w:rStyle w:val="Hyperlink"/>
-          <w:rFonts w:cs="Arial"/>
-          <w:color w:val="FF0000"/>
-          <w:lang w:val="fr-CH"/>
-        </w:rPr>
-        <w:t>carpictures.cc</w:t>
-      </w:r>
-      <w:r>
-        <w:rPr>
-          <w:rStyle w:val="Hyperlink"/>
-          <w:rFonts w:cs="Arial"/>
-          <w:color w:val="FF0000"/>
-          <w:lang w:val="fr-CH"/>
-        </w:rPr>
-        <w:fldChar w:fldCharType="end"/>
-      </w:r>
+      <w:hyperlink r:id="rId25" w:tgtFrame="_blank" w:history="1">
+        <w:r>
+          <w:rPr>
+            <w:rStyle w:val="Hyperlink"/>
+            <w:rFonts w:cs="Arial"/>
+            <w:color w:val="FF0000"/>
+            <w:lang w:val="fr-CH"/>
+          </w:rPr>
+          <w:t>carpictures.cc</w:t>
+        </w:r>
+      </w:hyperlink>
       <w:r>
         <w:rPr>
           <w:rFonts w:ascii="Arial" w:hAnsi="Arial" w:cs="Arial"/>
@@ -15818,9 +15376,9 @@
       <w:r>
         <w:object w:dxaOrig="8931" w:dyaOrig="6309">
           <v:shape id="_x0000_i1027" type="#_x0000_t75" style="width:592.55pt;height:419.25pt" o:ole="">
-            <v:imagedata r:id="rId19" o:title=""/>
+            <v:imagedata r:id="rId26" o:title=""/>
           </v:shape>
-          <o:OLEObject Type="Embed" ProgID="PowerPoint.Show.8" ShapeID="_x0000_i1027" DrawAspect="Content" ObjectID="_1402748036" r:id="rId20"/>
+          <o:OLEObject Type="Embed" ProgID="PowerPoint.Show.8" ShapeID="_x0000_i1027" DrawAspect="Content" ObjectID="_1402748105" r:id="rId27"/>
         </w:object>
       </w:r>
     </w:p>
@@ -17310,7 +16868,6 @@
         <w:dataBinding w:prefixMappings="xmlns:ns0='http://schemas.openxmlformats.org/package/2006/metadata/core-properties' xmlns:ns1='http://purl.org/dc/elements/1.1/'" w:xpath="/ns0:coreProperties[1]/ns1:creator[1]" w:storeItemID="{6C3C8BC8-F283-45AE-878A-BAB7291924A1}"/>
         <w:text/>
       </w:sdtPr>
-      <w:sdtEndPr/>
       <w:sdtContent>
         <w:r>
           <w:rPr>
@@ -17415,7 +16972,7 @@
                               <w:szCs w:val="40"/>
                               <w:lang w:val="de-DE"/>
                             </w:rPr>
-                            <w:t>29</w:t>
+                            <w:t>13</w:t>
                           </w:r>
                           <w:r>
                             <w:rPr>
@@ -17503,7 +17060,7 @@
                         <w:szCs w:val="40"/>
                         <w:lang w:val="de-DE"/>
                       </w:rPr>
-                      <w:t>29</w:t>
+                      <w:t>13</w:t>
                     </w:r>
                     <w:r>
                       <w:rPr>
@@ -21723,6 +21280,7 @@
   </w:compat>
   <w:rsids>
     <w:rsidRoot w:val="00704BF4"/>
+    <w:rsid w:val="00597C2F"/>
     <w:rsid w:val="006F5884"/>
     <w:rsid w:val="00704BF4"/>
     <w:rsid w:val="007B2834"/>
@@ -21730,7 +21288,6 @@
     <w:rsid w:val="008628C5"/>
     <w:rsid w:val="00A90FCA"/>
     <w:rsid w:val="00C85623"/>
-    <w:rsid w:val="00EB116A"/>
   </w:rsids>
   <m:mathPr>
     <m:mathFont m:val="Cambria Math"/>
@@ -22437,7 +21994,7 @@
 </file>
 
 <file path=customXml/itemProps1.xml><?xml version="1.0" encoding="utf-8"?>
-<ds:datastoreItem xmlns:ds="http://schemas.openxmlformats.org/officeDocument/2006/customXml" ds:itemID="{C7ACF756-CEE2-4AC8-8B1E-09068B0A7520}">
+<ds:datastoreItem xmlns:ds="http://schemas.openxmlformats.org/officeDocument/2006/customXml" ds:itemID="{8E9D79F5-73A7-4B8C-8173-8DF49F4FD2B4}">
   <ds:schemaRefs>
     <ds:schemaRef ds:uri="http://schemas.openxmlformats.org/officeDocument/2006/bibliography"/>
   </ds:schemaRefs>

</xml_diff>